<commit_message>
Updated gyroscope slide text to be longer
</commit_message>
<xml_diff>
--- a/CS5254-Mobile Application Development/Assignments/Sensor Slide Diagram/Gyroscope Slide Text.docx
+++ b/CS5254-Mobile Application Development/Assignments/Sensor Slide Diagram/Gyroscope Slide Text.docx
@@ -202,167 +202,77 @@
           <w:sz w:val="28"/>
           <w:szCs w:val="28"/>
         </w:rPr>
-        <w:t xml:space="preserve">The gyroscope measures </w:t>
-      </w:r>
-      <w:r>
-        <w:rPr>
-          <w:b/>
-          <w:bCs/>
-          <w:color w:val="ED7D31" w:themeColor="accent2"/>
-          <w:sz w:val="28"/>
-          <w:szCs w:val="28"/>
-        </w:rPr>
-        <w:t>angular rate using the Coriolis Effect</w:t>
-      </w:r>
-      <w:r>
-        <w:rPr>
-          <w:color w:val="000000" w:themeColor="text1"/>
-          <w:sz w:val="28"/>
-          <w:szCs w:val="28"/>
-        </w:rPr>
-        <w:t xml:space="preserve">. When a mass is moving in a particular direction with a particular velocity and when an external angular rate </w:t>
-      </w:r>
-      <w:r>
-        <w:rPr>
-          <w:color w:val="000000" w:themeColor="text1"/>
-          <w:sz w:val="28"/>
-          <w:szCs w:val="28"/>
-        </w:rPr>
-        <w:t>is</w:t>
-      </w:r>
-      <w:r>
-        <w:rPr>
-          <w:color w:val="000000" w:themeColor="text1"/>
-          <w:sz w:val="28"/>
-          <w:szCs w:val="28"/>
-        </w:rPr>
-        <w:t xml:space="preserve"> applied</w:t>
-      </w:r>
-      <w:r>
-        <w:rPr>
-          <w:color w:val="000000" w:themeColor="text1"/>
-          <w:sz w:val="28"/>
-          <w:szCs w:val="28"/>
-        </w:rPr>
-        <w:t>,</w:t>
-      </w:r>
-      <w:r>
-        <w:rPr>
-          <w:color w:val="000000" w:themeColor="text1"/>
-          <w:sz w:val="28"/>
-          <w:szCs w:val="28"/>
-        </w:rPr>
-        <w:t xml:space="preserve"> a force occur</w:t>
-      </w:r>
-      <w:r>
-        <w:rPr>
-          <w:color w:val="000000" w:themeColor="text1"/>
-          <w:sz w:val="28"/>
-          <w:szCs w:val="28"/>
-        </w:rPr>
-        <w:t>s</w:t>
-      </w:r>
-      <w:r>
-        <w:rPr>
-          <w:color w:val="000000" w:themeColor="text1"/>
-          <w:sz w:val="28"/>
-          <w:szCs w:val="28"/>
-        </w:rPr>
-        <w:t xml:space="preserve">, which </w:t>
-      </w:r>
-      <w:r>
-        <w:rPr>
-          <w:color w:val="000000" w:themeColor="text1"/>
-          <w:sz w:val="28"/>
-          <w:szCs w:val="28"/>
-        </w:rPr>
-        <w:t>c</w:t>
-      </w:r>
-      <w:r>
-        <w:rPr>
-          <w:color w:val="000000" w:themeColor="text1"/>
-          <w:sz w:val="28"/>
-          <w:szCs w:val="28"/>
-        </w:rPr>
-        <w:t>ause</w:t>
-      </w:r>
-      <w:r>
-        <w:rPr>
-          <w:color w:val="000000" w:themeColor="text1"/>
-          <w:sz w:val="28"/>
-          <w:szCs w:val="28"/>
-        </w:rPr>
-        <w:t>s</w:t>
-      </w:r>
-      <w:r>
-        <w:rPr>
-          <w:color w:val="000000" w:themeColor="text1"/>
-          <w:sz w:val="28"/>
-          <w:szCs w:val="28"/>
-        </w:rPr>
-        <w:t xml:space="preserve"> </w:t>
-      </w:r>
-      <w:r>
-        <w:rPr>
-          <w:b/>
-          <w:bCs/>
-          <w:color w:val="ED7D31" w:themeColor="accent2"/>
-          <w:sz w:val="28"/>
-          <w:szCs w:val="28"/>
-        </w:rPr>
-        <w:t>perpendicular displacement of the mass</w:t>
-      </w:r>
-      <w:r>
-        <w:rPr>
-          <w:color w:val="000000" w:themeColor="text1"/>
-          <w:sz w:val="28"/>
-          <w:szCs w:val="28"/>
-        </w:rPr>
-        <w:t xml:space="preserve">. So </w:t>
-      </w:r>
-      <w:proofErr w:type="gramStart"/>
-      <w:r>
-        <w:rPr>
-          <w:color w:val="000000" w:themeColor="text1"/>
-          <w:sz w:val="28"/>
-          <w:szCs w:val="28"/>
-        </w:rPr>
-        <w:t>similar to</w:t>
-      </w:r>
-      <w:proofErr w:type="gramEnd"/>
-      <w:r>
-        <w:rPr>
-          <w:color w:val="000000" w:themeColor="text1"/>
-          <w:sz w:val="28"/>
-          <w:szCs w:val="28"/>
-        </w:rPr>
-        <w:t xml:space="preserve"> the accelerometer, this displacement will cause </w:t>
-      </w:r>
-      <w:r>
-        <w:rPr>
-          <w:b/>
-          <w:bCs/>
-          <w:color w:val="ED7D31" w:themeColor="accent2"/>
-          <w:sz w:val="28"/>
-          <w:szCs w:val="28"/>
-        </w:rPr>
-        <w:t>change in capacitance</w:t>
-      </w:r>
-      <w:r>
-        <w:rPr>
-          <w:color w:val="ED7D31" w:themeColor="accent2"/>
-          <w:sz w:val="28"/>
-          <w:szCs w:val="28"/>
-        </w:rPr>
-        <w:t xml:space="preserve"> </w:t>
-      </w:r>
-      <w:r>
-        <w:rPr>
-          <w:color w:val="000000" w:themeColor="text1"/>
-          <w:sz w:val="28"/>
-          <w:szCs w:val="28"/>
-        </w:rPr>
-        <w:t>which will be measured, processed and it will correspond to a particular angular rate.</w:t>
+        <w:t xml:space="preserve">MEMS gyroscopes generally use a </w:t>
+      </w:r>
+      <w:r>
+        <w:rPr>
+          <w:b/>
+          <w:bCs/>
+          <w:color w:val="ED7D31" w:themeColor="accent2"/>
+          <w:sz w:val="28"/>
+          <w:szCs w:val="28"/>
+        </w:rPr>
+        <w:t>vibrating mechanical element</w:t>
+      </w:r>
+      <w:r>
+        <w:rPr>
+          <w:color w:val="000000" w:themeColor="text1"/>
+          <w:sz w:val="28"/>
+          <w:szCs w:val="28"/>
+        </w:rPr>
+        <w:t xml:space="preserve"> as a sensing element for detecting the </w:t>
+      </w:r>
+      <w:r>
+        <w:rPr>
+          <w:b/>
+          <w:bCs/>
+          <w:color w:val="ED7D31" w:themeColor="accent2"/>
+          <w:sz w:val="28"/>
+          <w:szCs w:val="28"/>
+        </w:rPr>
+        <w:t>angular velocity</w:t>
+      </w:r>
+      <w:r>
+        <w:rPr>
+          <w:color w:val="000000" w:themeColor="text1"/>
+          <w:sz w:val="28"/>
+          <w:szCs w:val="28"/>
+        </w:rPr>
+        <w:t xml:space="preserve">. They do not have rotating parts that require bearings </w:t>
+      </w:r>
+      <w:r>
+        <w:rPr>
+          <w:color w:val="000000" w:themeColor="text1"/>
+          <w:sz w:val="28"/>
+          <w:szCs w:val="28"/>
+        </w:rPr>
+        <w:t>which</w:t>
+      </w:r>
+      <w:r>
+        <w:rPr>
+          <w:color w:val="000000" w:themeColor="text1"/>
+          <w:sz w:val="28"/>
+          <w:szCs w:val="28"/>
+        </w:rPr>
+        <w:t xml:space="preserve"> allows an easy </w:t>
+      </w:r>
+      <w:r>
+        <w:rPr>
+          <w:b/>
+          <w:bCs/>
+          <w:color w:val="ED7D31" w:themeColor="accent2"/>
+          <w:sz w:val="28"/>
+          <w:szCs w:val="28"/>
+        </w:rPr>
+        <w:t>miniaturization</w:t>
+      </w:r>
+      <w:r>
+        <w:rPr>
+          <w:color w:val="000000" w:themeColor="text1"/>
+          <w:sz w:val="28"/>
+          <w:szCs w:val="28"/>
+        </w:rPr>
+        <w:t xml:space="preserve"> and the use of the manufacturing techniques typical of MEMS devices.</w:t>
       </w:r>
     </w:p>
     <w:p>
@@ -379,39 +289,117 @@
           <w:sz w:val="28"/>
           <w:szCs w:val="28"/>
         </w:rPr>
-        <w:t xml:space="preserve">While the gyroscope takes care of the </w:t>
-      </w:r>
-      <w:r>
-        <w:rPr>
-          <w:b/>
-          <w:bCs/>
-          <w:color w:val="ED7D31" w:themeColor="accent2"/>
-          <w:sz w:val="28"/>
-          <w:szCs w:val="28"/>
-        </w:rPr>
-        <w:t>rotational orientation</w:t>
-      </w:r>
-      <w:r>
-        <w:rPr>
-          <w:color w:val="000000" w:themeColor="text1"/>
-          <w:sz w:val="28"/>
-          <w:szCs w:val="28"/>
-        </w:rPr>
-        <w:t xml:space="preserve">, it is the accelerometer that senses the </w:t>
-      </w:r>
-      <w:r>
-        <w:rPr>
-          <w:b/>
-          <w:bCs/>
-          <w:color w:val="ED7D31" w:themeColor="accent2"/>
-          <w:sz w:val="28"/>
-          <w:szCs w:val="28"/>
-        </w:rPr>
-        <w:t>linear changes</w:t>
-      </w:r>
-      <w:r>
-        <w:rPr>
-          <w:color w:val="ED7D31" w:themeColor="accent2"/>
+        <w:t xml:space="preserve">The </w:t>
+      </w:r>
+      <w:r>
+        <w:rPr>
+          <w:color w:val="000000" w:themeColor="text1"/>
+          <w:sz w:val="28"/>
+          <w:szCs w:val="28"/>
+        </w:rPr>
+        <w:t xml:space="preserve">MEMS </w:t>
+      </w:r>
+      <w:r>
+        <w:rPr>
+          <w:color w:val="000000" w:themeColor="text1"/>
+          <w:sz w:val="28"/>
+          <w:szCs w:val="28"/>
+        </w:rPr>
+        <w:t xml:space="preserve">gyroscope measures </w:t>
+      </w:r>
+      <w:r>
+        <w:rPr>
+          <w:b/>
+          <w:bCs/>
+          <w:color w:val="ED7D31" w:themeColor="accent2"/>
+          <w:sz w:val="28"/>
+          <w:szCs w:val="28"/>
+        </w:rPr>
+        <w:t>angular rate using the Coriolis Effect</w:t>
+      </w:r>
+      <w:r>
+        <w:rPr>
+          <w:color w:val="000000" w:themeColor="text1"/>
+          <w:sz w:val="28"/>
+          <w:szCs w:val="28"/>
+        </w:rPr>
+        <w:t xml:space="preserve">. When a mass is moving in a particular direction with a particular velocity and when an external angular rate </w:t>
+      </w:r>
+      <w:r>
+        <w:rPr>
+          <w:color w:val="000000" w:themeColor="text1"/>
+          <w:sz w:val="28"/>
+          <w:szCs w:val="28"/>
+        </w:rPr>
+        <w:t>is</w:t>
+      </w:r>
+      <w:r>
+        <w:rPr>
+          <w:color w:val="000000" w:themeColor="text1"/>
+          <w:sz w:val="28"/>
+          <w:szCs w:val="28"/>
+        </w:rPr>
+        <w:t xml:space="preserve"> applied</w:t>
+      </w:r>
+      <w:r>
+        <w:rPr>
+          <w:color w:val="000000" w:themeColor="text1"/>
+          <w:sz w:val="28"/>
+          <w:szCs w:val="28"/>
+        </w:rPr>
+        <w:t>,</w:t>
+      </w:r>
+      <w:r>
+        <w:rPr>
+          <w:color w:val="000000" w:themeColor="text1"/>
+          <w:sz w:val="28"/>
+          <w:szCs w:val="28"/>
+        </w:rPr>
+        <w:t xml:space="preserve"> a force occur</w:t>
+      </w:r>
+      <w:r>
+        <w:rPr>
+          <w:color w:val="000000" w:themeColor="text1"/>
+          <w:sz w:val="28"/>
+          <w:szCs w:val="28"/>
+        </w:rPr>
+        <w:t>s</w:t>
+      </w:r>
+      <w:r>
+        <w:rPr>
+          <w:color w:val="000000" w:themeColor="text1"/>
+          <w:sz w:val="28"/>
+          <w:szCs w:val="28"/>
+        </w:rPr>
+        <w:t xml:space="preserve">, which </w:t>
+      </w:r>
+      <w:r>
+        <w:rPr>
+          <w:color w:val="000000" w:themeColor="text1"/>
+          <w:sz w:val="28"/>
+          <w:szCs w:val="28"/>
+        </w:rPr>
+        <w:t>c</w:t>
+      </w:r>
+      <w:r>
+        <w:rPr>
+          <w:color w:val="000000" w:themeColor="text1"/>
+          <w:sz w:val="28"/>
+          <w:szCs w:val="28"/>
+        </w:rPr>
+        <w:t>ause</w:t>
+      </w:r>
+      <w:r>
+        <w:rPr>
+          <w:color w:val="000000" w:themeColor="text1"/>
+          <w:sz w:val="28"/>
+          <w:szCs w:val="28"/>
+        </w:rPr>
+        <w:t>s</w:t>
+      </w:r>
+      <w:r>
+        <w:rPr>
+          <w:color w:val="000000" w:themeColor="text1"/>
           <w:sz w:val="28"/>
           <w:szCs w:val="28"/>
         </w:rPr>
@@ -419,37 +407,49 @@
       </w:r>
       <w:r>
         <w:rPr>
-          <w:color w:val="000000" w:themeColor="text1"/>
-          <w:sz w:val="28"/>
-          <w:szCs w:val="28"/>
-        </w:rPr>
-        <w:t>relative to the frame of reference of the device.</w:t>
-      </w:r>
-      <w:r>
-        <w:rPr>
-          <w:color w:val="000000" w:themeColor="text1"/>
-          <w:sz w:val="28"/>
-          <w:szCs w:val="28"/>
-        </w:rPr>
-        <w:t xml:space="preserve"> That is, the data coming from the accelerometer needs to be paired with the data coming from the gyroscope to get precise information about how your phone is moving through </w:t>
-      </w:r>
-      <w:r>
-        <w:rPr>
-          <w:color w:val="000000" w:themeColor="text1"/>
-          <w:sz w:val="28"/>
-          <w:szCs w:val="28"/>
-        </w:rPr>
-        <w:t xml:space="preserve">a </w:t>
-      </w:r>
-      <w:r>
-        <w:rPr>
-          <w:b/>
-          <w:bCs/>
-          <w:color w:val="ED7D31" w:themeColor="accent2"/>
-          <w:sz w:val="28"/>
-          <w:szCs w:val="28"/>
-        </w:rPr>
-        <w:t>3-dimensional</w:t>
+          <w:b/>
+          <w:bCs/>
+          <w:color w:val="ED7D31" w:themeColor="accent2"/>
+          <w:sz w:val="28"/>
+          <w:szCs w:val="28"/>
+        </w:rPr>
+        <w:t>perpendicular displacement of the mass</w:t>
+      </w:r>
+      <w:r>
+        <w:rPr>
+          <w:color w:val="000000" w:themeColor="text1"/>
+          <w:sz w:val="28"/>
+          <w:szCs w:val="28"/>
+        </w:rPr>
+        <w:t xml:space="preserve">. So </w:t>
+      </w:r>
+      <w:proofErr w:type="gramStart"/>
+      <w:r>
+        <w:rPr>
+          <w:color w:val="000000" w:themeColor="text1"/>
+          <w:sz w:val="28"/>
+          <w:szCs w:val="28"/>
+        </w:rPr>
+        <w:t>similar to</w:t>
+      </w:r>
+      <w:proofErr w:type="gramEnd"/>
+      <w:r>
+        <w:rPr>
+          <w:color w:val="000000" w:themeColor="text1"/>
+          <w:sz w:val="28"/>
+          <w:szCs w:val="28"/>
+        </w:rPr>
+        <w:t xml:space="preserve"> the accelerometer, this displacement will cause </w:t>
+      </w:r>
+      <w:r>
+        <w:rPr>
+          <w:b/>
+          <w:bCs/>
+          <w:color w:val="ED7D31" w:themeColor="accent2"/>
+          <w:sz w:val="28"/>
+          <w:szCs w:val="28"/>
+        </w:rPr>
+        <w:t>change in capacitance</w:t>
       </w:r>
       <w:r>
         <w:rPr>
@@ -465,12 +465,13 @@
           <w:sz w:val="28"/>
           <w:szCs w:val="28"/>
         </w:rPr>
-        <w:t>space</w:t>
+        <w:t>which will be measured, processed and it will correspond to a particular angular rate.</w:t>
       </w:r>
     </w:p>
     <w:p>
       <w:pPr>
         <w:rPr>
+          <w:color w:val="000000" w:themeColor="text1"/>
           <w:sz w:val="28"/>
           <w:szCs w:val="28"/>
         </w:rPr>
@@ -481,6 +482,101 @@
           <w:sz w:val="28"/>
           <w:szCs w:val="28"/>
         </w:rPr>
+        <w:t xml:space="preserve">While the gyroscope takes care of the </w:t>
+      </w:r>
+      <w:r>
+        <w:rPr>
+          <w:b/>
+          <w:bCs/>
+          <w:color w:val="ED7D31" w:themeColor="accent2"/>
+          <w:sz w:val="28"/>
+          <w:szCs w:val="28"/>
+        </w:rPr>
+        <w:t>rotational orientation</w:t>
+      </w:r>
+      <w:r>
+        <w:rPr>
+          <w:color w:val="000000" w:themeColor="text1"/>
+          <w:sz w:val="28"/>
+          <w:szCs w:val="28"/>
+        </w:rPr>
+        <w:t xml:space="preserve">, it is the accelerometer that senses the </w:t>
+      </w:r>
+      <w:r>
+        <w:rPr>
+          <w:b/>
+          <w:bCs/>
+          <w:color w:val="ED7D31" w:themeColor="accent2"/>
+          <w:sz w:val="28"/>
+          <w:szCs w:val="28"/>
+        </w:rPr>
+        <w:t>linear changes</w:t>
+      </w:r>
+      <w:r>
+        <w:rPr>
+          <w:color w:val="ED7D31" w:themeColor="accent2"/>
+          <w:sz w:val="28"/>
+          <w:szCs w:val="28"/>
+        </w:rPr>
+        <w:t xml:space="preserve"> </w:t>
+      </w:r>
+      <w:r>
+        <w:rPr>
+          <w:color w:val="000000" w:themeColor="text1"/>
+          <w:sz w:val="28"/>
+          <w:szCs w:val="28"/>
+        </w:rPr>
+        <w:t>relative to the frame of reference of the device.</w:t>
+      </w:r>
+      <w:r>
+        <w:rPr>
+          <w:color w:val="000000" w:themeColor="text1"/>
+          <w:sz w:val="28"/>
+          <w:szCs w:val="28"/>
+        </w:rPr>
+        <w:t xml:space="preserve"> That is, the data coming from the accelerometer needs to be paired with the data coming from the gyroscope to get precise information about how your phone is moving through a </w:t>
+      </w:r>
+      <w:r>
+        <w:rPr>
+          <w:b/>
+          <w:bCs/>
+          <w:color w:val="ED7D31" w:themeColor="accent2"/>
+          <w:sz w:val="28"/>
+          <w:szCs w:val="28"/>
+        </w:rPr>
+        <w:t>3-dimensional</w:t>
+      </w:r>
+      <w:r>
+        <w:rPr>
+          <w:color w:val="ED7D31" w:themeColor="accent2"/>
+          <w:sz w:val="28"/>
+          <w:szCs w:val="28"/>
+        </w:rPr>
+        <w:t xml:space="preserve"> </w:t>
+      </w:r>
+      <w:r>
+        <w:rPr>
+          <w:color w:val="000000" w:themeColor="text1"/>
+          <w:sz w:val="28"/>
+          <w:szCs w:val="28"/>
+        </w:rPr>
+        <w:t>space</w:t>
+      </w:r>
+    </w:p>
+    <w:p>
+      <w:pPr>
+        <w:rPr>
+          <w:color w:val="000000" w:themeColor="text1"/>
+          <w:sz w:val="28"/>
+          <w:szCs w:val="28"/>
+        </w:rPr>
+      </w:pPr>
+      <w:r>
+        <w:rPr>
+          <w:color w:val="000000" w:themeColor="text1"/>
+          <w:sz w:val="28"/>
+          <w:szCs w:val="28"/>
+        </w:rPr>
         <w:t>The gyroscope accordingly plays an important part in</w:t>
       </w:r>
       <w:r>
@@ -601,7 +697,23 @@
           <w:sz w:val="28"/>
           <w:szCs w:val="28"/>
         </w:rPr>
-        <w:t xml:space="preserve"> However, </w:t>
+        <w:t xml:space="preserve"> </w:t>
+      </w:r>
+    </w:p>
+    <w:p>
+      <w:pPr>
+        <w:rPr>
+          <w:sz w:val="28"/>
+          <w:szCs w:val="28"/>
+        </w:rPr>
+      </w:pPr>
+      <w:r>
+        <w:rPr>
+          <w:color w:val="000000" w:themeColor="text1"/>
+          <w:sz w:val="28"/>
+          <w:szCs w:val="28"/>
+        </w:rPr>
+        <w:t xml:space="preserve">However, </w:t>
       </w:r>
       <w:r>
         <w:rPr>
@@ -1270,6 +1382,7 @@
   <w:style w:type="character" w:default="1" w:styleId="DefaultParagraphFont">
     <w:name w:val="Default Paragraph Font"/>
     <w:uiPriority w:val="1"/>
+    <w:semiHidden/>
     <w:unhideWhenUsed/>
   </w:style>
   <w:style w:type="table" w:default="1" w:styleId="TableNormal">

</xml_diff>